<commit_message>
se actualizo la información
</commit_message>
<xml_diff>
--- a/Documento de espeficicación.docx
+++ b/Documento de espeficicación.docx
@@ -92,30 +92,291 @@
     <w:p>
       <w:r>
         <w:rPr>
+          <w:b/>
+          <w:bCs/>
           <w:noProof/>
           <w:lang w:eastAsia="es-ES" w:bidi="ar-SA"/>
         </w:rPr>
+        <w:pict>
+          <v:shapetype id="_x0000_t75" coordsize="21600,21600" o:spt="75" o:preferrelative="t" path="m@4@5l@4@11@9@11@9@5xe" filled="f" stroked="f">
+            <v:stroke joinstyle="miter"/>
+            <v:formulas>
+              <v:f eqn="if lineDrawn pixelLineWidth 0"/>
+              <v:f eqn="sum @0 1 0"/>
+              <v:f eqn="sum 0 0 @1"/>
+              <v:f eqn="prod @2 1 2"/>
+              <v:f eqn="prod @3 21600 pixelWidth"/>
+              <v:f eqn="prod @3 21600 pixelHeight"/>
+              <v:f eqn="sum @0 0 1"/>
+              <v:f eqn="prod @6 1 2"/>
+              <v:f eqn="prod @7 21600 pixelWidth"/>
+              <v:f eqn="sum @8 21600 0"/>
+              <v:f eqn="prod @7 21600 pixelHeight"/>
+              <v:f eqn="sum @10 21600 0"/>
+            </v:formulas>
+            <v:path o:extrusionok="f" gradientshapeok="t" o:connecttype="rect"/>
+            <o:lock v:ext="edit" aspectratio="t"/>
+          </v:shapetype>
+          <v:shape id="_x0000_s1027" type="#_x0000_t75" style="position:absolute;margin-left:11.05pt;margin-top:11.4pt;width:70.7pt;height:113.45pt;z-index:-251657216;mso-position-horizontal-relative:text;mso-position-vertical-relative:text" wrapcoords="-43 0 -43 21573 21600 21573 21600 0 -43 0">
+            <v:imagedata r:id="rId6" o:title="bg_space_seamless_1"/>
+            <w10:wrap type="tight"/>
+          </v:shape>
+        </w:pict>
+      </w:r>
+    </w:p>
+    <w:p>
+      <w:pPr>
+        <w:rPr>
+          <w:b/>
+          <w:bCs/>
+        </w:rPr>
+      </w:pPr>
+    </w:p>
+    <w:p>
+      <w:pPr>
+        <w:rPr>
+          <w:b/>
+          <w:bCs/>
+        </w:rPr>
+      </w:pPr>
+    </w:p>
+    <w:p>
+      <w:pPr>
+        <w:pStyle w:val="HTMLconformatoprevio"/>
+        <w:shd w:val="clear" w:color="auto" w:fill="282A36"/>
+        <w:rPr>
+          <w:color w:val="F8F8F2"/>
+        </w:rPr>
+      </w:pPr>
+      <w:r>
+        <w:rPr>
+          <w:b/>
+          <w:bCs/>
+        </w:rPr>
+        <w:t>Origen:</w:t>
+      </w:r>
+      <w:r>
+        <w:rPr>
+          <w:color w:val="98AFFF"/>
+        </w:rPr>
+        <w:t xml:space="preserve"> https://opengameart.org/content/space-background-7</w:t>
+      </w:r>
+    </w:p>
+    <w:p>
+      <w:pPr>
+        <w:rPr>
+          <w:b/>
+          <w:bCs/>
+        </w:rPr>
+      </w:pPr>
+    </w:p>
+    <w:p>
+      <w:pPr>
+        <w:rPr>
+          <w:b/>
+          <w:bCs/>
+        </w:rPr>
+      </w:pPr>
+    </w:p>
+    <w:p>
+      <w:pPr>
+        <w:rPr>
+          <w:b/>
+          <w:bCs/>
+        </w:rPr>
+      </w:pPr>
+    </w:p>
+    <w:p>
+      <w:pPr>
+        <w:rPr>
+          <w:b/>
+          <w:bCs/>
+        </w:rPr>
+      </w:pPr>
+    </w:p>
+    <w:p>
+      <w:pPr>
+        <w:rPr>
+          <w:b/>
+          <w:bCs/>
+        </w:rPr>
+      </w:pPr>
+    </w:p>
+    <w:p>
+      <w:pPr>
+        <w:rPr>
+          <w:b/>
+          <w:bCs/>
+        </w:rPr>
+      </w:pPr>
+    </w:p>
+    <w:p>
+      <w:pPr>
+        <w:rPr>
+          <w:b/>
+          <w:bCs/>
+        </w:rPr>
+      </w:pPr>
+    </w:p>
+    <w:p>
+      <w:pPr>
+        <w:rPr>
+          <w:b/>
+          <w:bCs/>
+        </w:rPr>
+      </w:pPr>
+    </w:p>
+    <w:p>
+      <w:r>
+        <w:rPr>
+          <w:b/>
+          <w:bCs/>
+        </w:rPr>
+        <w:t xml:space="preserve">Descripción de los personajes: </w:t>
+      </w:r>
+      <w:r>
+        <w:t>nave espacial que va esquivando obstácul</w:t>
+      </w:r>
+      <w:r>
+        <w:t>os del entono</w:t>
+      </w:r>
+      <w:r>
+        <w:t xml:space="preserve"> (los diseños fueron creados por un integrante de grupo)</w:t>
+      </w:r>
+    </w:p>
+    <w:p>
+      <w:pPr>
+        <w:rPr>
+          <w:b/>
+          <w:bCs/>
+        </w:rPr>
+      </w:pPr>
+      <w:r>
+        <w:rPr>
+          <w:b/>
+          <w:bCs/>
+        </w:rPr>
+        <w:t>Personaje principal</w:t>
+      </w:r>
+    </w:p>
+    <w:p>
+      <w:pPr>
+        <w:rPr>
+          <w:b/>
+          <w:bCs/>
+        </w:rPr>
+      </w:pPr>
+      <w:r>
+        <w:rPr>
+          <w:noProof/>
+          <w:lang w:eastAsia="es-ES" w:bidi="ar-SA"/>
+        </w:rPr>
+        <w:pict>
+          <v:shape id="_x0000_s1028" type="#_x0000_t75" style="position:absolute;margin-left:0;margin-top:5.85pt;width:2in;height:48pt;z-index:-251656192;mso-position-horizontal-relative:text;mso-position-vertical-relative:text" wrapcoords="2700 2025 1125 6412 1350 16875 3825 18225 18000 19238 18562 19238 19350 18225 20250 15862 20475 7088 20025 5400 18788 2025 2700 2025">
+            <v:imagedata r:id="rId7" o:title="ship_x2_64x64"/>
+            <w10:wrap type="tight"/>
+          </v:shape>
+        </w:pict>
+      </w:r>
+    </w:p>
+    <w:p>
+      <w:pPr>
+        <w:rPr>
+          <w:b/>
+          <w:bCs/>
+        </w:rPr>
+      </w:pPr>
+    </w:p>
+    <w:p>
+      <w:pPr>
+        <w:rPr>
+          <w:b/>
+          <w:bCs/>
+        </w:rPr>
+      </w:pPr>
+    </w:p>
+    <w:p>
+      <w:pPr>
+        <w:rPr>
+          <w:b/>
+          <w:bCs/>
+        </w:rPr>
+      </w:pPr>
+    </w:p>
+    <w:p>
+      <w:pPr>
+        <w:rPr>
+          <w:b/>
+          <w:bCs/>
+        </w:rPr>
+      </w:pPr>
+    </w:p>
+    <w:p>
+      <w:pPr>
+        <w:rPr>
+          <w:b/>
+          <w:bCs/>
+        </w:rPr>
+      </w:pPr>
+      <w:r>
+        <w:rPr>
+          <w:b/>
+          <w:bCs/>
+        </w:rPr>
+        <w:t>Enemigos</w:t>
+      </w:r>
+    </w:p>
+    <w:p>
+      <w:pPr>
+        <w:rPr>
+          <w:b/>
+          <w:bCs/>
+        </w:rPr>
+      </w:pPr>
+    </w:p>
+    <w:p>
+      <w:pPr>
+        <w:rPr>
+          <w:b/>
+          <w:bCs/>
+        </w:rPr>
+      </w:pPr>
+      <w:r>
+        <w:rPr>
+          <w:b/>
+          <w:bCs/>
+          <w:noProof/>
+          <w:lang w:eastAsia="es-ES" w:bidi="ar-SA"/>
+        </w:rPr>
         <w:drawing>
-          <wp:anchor distT="0" distB="0" distL="114300" distR="114300" simplePos="0" relativeHeight="251659264" behindDoc="1" locked="0" layoutInCell="1" allowOverlap="1">
+          <wp:anchor distT="0" distB="0" distL="114300" distR="114300" simplePos="0" relativeHeight="251654144" behindDoc="1" locked="0" layoutInCell="1" allowOverlap="1">
             <wp:simplePos x="0" y="0"/>
             <wp:positionH relativeFrom="column">
-              <wp:posOffset>3810</wp:posOffset>
+              <wp:posOffset>3009900</wp:posOffset>
             </wp:positionH>
             <wp:positionV relativeFrom="paragraph">
-              <wp:posOffset>4445</wp:posOffset>
+              <wp:posOffset>8890</wp:posOffset>
             </wp:positionV>
-            <wp:extent cx="1924050" cy="1924050"/>
+            <wp:extent cx="2438400" cy="609600"/>
             <wp:effectExtent l="0" t="0" r="0" b="0"/>
             <wp:wrapTight wrapText="bothSides">
               <wp:wrapPolygon edited="0">
-                <wp:start x="0" y="0"/>
-                <wp:lineTo x="0" y="21386"/>
-                <wp:lineTo x="21386" y="21386"/>
-                <wp:lineTo x="21386" y="0"/>
-                <wp:lineTo x="0" y="0"/>
+                <wp:start x="12994" y="675"/>
+                <wp:lineTo x="3038" y="4050"/>
+                <wp:lineTo x="675" y="6075"/>
+                <wp:lineTo x="675" y="14175"/>
+                <wp:lineTo x="1181" y="20250"/>
+                <wp:lineTo x="1350" y="20925"/>
+                <wp:lineTo x="3881" y="20925"/>
+                <wp:lineTo x="18900" y="20250"/>
+                <wp:lineTo x="21094" y="19575"/>
+                <wp:lineTo x="20925" y="6075"/>
+                <wp:lineTo x="19913" y="4050"/>
+                <wp:lineTo x="14681" y="675"/>
+                <wp:lineTo x="12994" y="675"/>
               </wp:wrapPolygon>
             </wp:wrapTight>
-            <wp:docPr id="2" name="Imagen 2" descr="D:\descargas\backgroundSpace_01.1.png"/>
+            <wp:docPr id="4" name="Imagen 4" descr="C:\Users\Usuario\Desktop\Game\images\enemigos\En_gen_1\Enemy_1_v2_x2_64x64.png"/>
             <wp:cNvGraphicFramePr>
               <a:graphicFrameLocks xmlns:a="http://schemas.openxmlformats.org/drawingml/2006/main" noChangeAspect="1"/>
             </wp:cNvGraphicFramePr>
@@ -123,13 +384,13 @@
               <a:graphicData uri="http://schemas.openxmlformats.org/drawingml/2006/picture">
                 <pic:pic xmlns:pic="http://schemas.openxmlformats.org/drawingml/2006/picture">
                   <pic:nvPicPr>
-                    <pic:cNvPr id="0" name="Picture 2" descr="D:\descargas\backgroundSpace_01.1.png"/>
+                    <pic:cNvPr id="0" name="Picture 6" descr="C:\Users\Usuario\Desktop\Game\images\enemigos\En_gen_1\Enemy_1_v2_x2_64x64.png"/>
                     <pic:cNvPicPr>
                       <a:picLocks noChangeAspect="1" noChangeArrowheads="1"/>
                     </pic:cNvPicPr>
                   </pic:nvPicPr>
                   <pic:blipFill>
-                    <a:blip r:embed="rId6" cstate="print">
+                    <a:blip r:embed="rId8">
                       <a:extLst>
                         <a:ext uri="{28A0092B-C50C-407E-A947-70E740481C1C}">
                           <a14:useLocalDpi xmlns:a14="http://schemas.microsoft.com/office/drawing/2010/main" val="0"/>
@@ -144,7 +405,7 @@
                   <pic:spPr bwMode="auto">
                     <a:xfrm>
                       <a:off x="0" y="0"/>
-                      <a:ext cx="1924050" cy="1924050"/>
+                      <a:ext cx="2438400" cy="609600"/>
                     </a:xfrm>
                     <a:prstGeom prst="rect">
                       <a:avLst/>
@@ -166,228 +427,40 @@
           </wp:anchor>
         </w:drawing>
       </w:r>
-    </w:p>
-    <w:p>
-      <w:pPr>
-        <w:rPr>
-          <w:b/>
-          <w:bCs/>
-        </w:rPr>
-      </w:pPr>
-    </w:p>
-    <w:p>
-      <w:pPr>
-        <w:rPr>
-          <w:b/>
-          <w:bCs/>
-        </w:rPr>
-      </w:pPr>
-    </w:p>
-    <w:p>
-      <w:pPr>
-        <w:rPr>
-          <w:b/>
-          <w:bCs/>
-        </w:rPr>
-      </w:pPr>
-      <w:r>
-        <w:rPr>
-          <w:b/>
-          <w:bCs/>
-        </w:rPr>
-        <w:t>Origen:</w:t>
-      </w:r>
-      <w:r>
-        <w:t xml:space="preserve"> </w:t>
-      </w:r>
-      <w:hyperlink r:id="rId7" w:history="1">
-        <w:r>
-          <w:rPr>
-            <w:rStyle w:val="Hipervnculo"/>
-          </w:rPr>
-          <w:t>https://opengameart.org/content/space-background-01</w:t>
-        </w:r>
-      </w:hyperlink>
-    </w:p>
-    <w:p>
-      <w:pPr>
-        <w:rPr>
-          <w:b/>
-          <w:bCs/>
-        </w:rPr>
-      </w:pPr>
-    </w:p>
-    <w:p>
-      <w:pPr>
-        <w:rPr>
-          <w:b/>
-          <w:bCs/>
-        </w:rPr>
-      </w:pPr>
-    </w:p>
-    <w:p>
-      <w:pPr>
-        <w:rPr>
-          <w:b/>
-          <w:bCs/>
-        </w:rPr>
-      </w:pPr>
-    </w:p>
-    <w:p>
-      <w:pPr>
-        <w:rPr>
-          <w:b/>
-          <w:bCs/>
-        </w:rPr>
-      </w:pPr>
-    </w:p>
-    <w:p>
-      <w:pPr>
-        <w:rPr>
-          <w:b/>
-          <w:bCs/>
-        </w:rPr>
-      </w:pPr>
-    </w:p>
-    <w:p>
-      <w:pPr>
-        <w:rPr>
-          <w:b/>
-          <w:bCs/>
-        </w:rPr>
-      </w:pPr>
-    </w:p>
-    <w:p>
-      <w:pPr>
-        <w:rPr>
-          <w:b/>
-          <w:bCs/>
-        </w:rPr>
-      </w:pPr>
-    </w:p>
-    <w:p>
-      <w:pPr>
-        <w:rPr>
-          <w:b/>
-          <w:bCs/>
-        </w:rPr>
-      </w:pPr>
-    </w:p>
-    <w:p>
-      <w:r>
-        <w:rPr>
-          <w:b/>
-          <w:bCs/>
-        </w:rPr>
-        <w:t xml:space="preserve">Descripción de los personajes: </w:t>
-      </w:r>
-      <w:r>
-        <w:t>nave espacial que va esquivando obstácul</w:t>
-      </w:r>
-      <w:r>
-        <w:t>os del entono</w:t>
-      </w:r>
-    </w:p>
-    <w:p>
-      <w:pPr>
-        <w:rPr>
-          <w:b/>
-          <w:bCs/>
-        </w:rPr>
-      </w:pPr>
-      <w:r>
-        <w:rPr>
-          <w:b/>
-          <w:bCs/>
-        </w:rPr>
-        <w:t>Personaje principal: Origen:</w:t>
-      </w:r>
-      <w:r>
-        <w:t xml:space="preserve"> </w:t>
-      </w:r>
-      <w:hyperlink r:id="rId8" w:history="1">
-        <w:r>
-          <w:rPr>
-            <w:rStyle w:val="Hipervnculo"/>
-          </w:rPr>
-          <w:t>https://opengameart.org/content/spaceship-sprite-8-directions-64x64</w:t>
-        </w:r>
-      </w:hyperlink>
-    </w:p>
-    <w:p>
-      <w:pPr>
-        <w:rPr>
-          <w:b/>
-          <w:bCs/>
-        </w:rPr>
-      </w:pPr>
-      <w:r>
-        <w:rPr>
+      <w:r>
+        <w:rPr>
+          <w:b/>
+          <w:bCs/>
           <w:noProof/>
           <w:lang w:eastAsia="es-ES" w:bidi="ar-SA"/>
         </w:rPr>
         <w:drawing>
-          <wp:anchor distT="0" distB="0" distL="114300" distR="114300" simplePos="0" relativeHeight="251654656" behindDoc="1" locked="0" layoutInCell="1" allowOverlap="1">
+          <wp:anchor distT="0" distB="0" distL="114300" distR="114300" simplePos="0" relativeHeight="251630592" behindDoc="1" locked="0" layoutInCell="1" allowOverlap="1">
             <wp:simplePos x="0" y="0"/>
             <wp:positionH relativeFrom="column">
-              <wp:posOffset>41910</wp:posOffset>
+              <wp:posOffset>0</wp:posOffset>
             </wp:positionH>
             <wp:positionV relativeFrom="paragraph">
-              <wp:posOffset>6350</wp:posOffset>
+              <wp:posOffset>8890</wp:posOffset>
             </wp:positionV>
-            <wp:extent cx="1295400" cy="3457575"/>
+            <wp:extent cx="2438400" cy="609600"/>
             <wp:effectExtent l="0" t="0" r="0" b="0"/>
             <wp:wrapTight wrapText="bothSides">
               <wp:wrapPolygon edited="0">
-                <wp:start x="2541" y="0"/>
-                <wp:lineTo x="953" y="1547"/>
-                <wp:lineTo x="0" y="4879"/>
-                <wp:lineTo x="1588" y="5236"/>
-                <wp:lineTo x="16200" y="5831"/>
-                <wp:lineTo x="0" y="5831"/>
-                <wp:lineTo x="0" y="7617"/>
-                <wp:lineTo x="10800" y="7736"/>
-                <wp:lineTo x="1906" y="8212"/>
-                <wp:lineTo x="0" y="8569"/>
-                <wp:lineTo x="635" y="12734"/>
-                <wp:lineTo x="4129" y="13448"/>
-                <wp:lineTo x="10800" y="13448"/>
-                <wp:lineTo x="318" y="14400"/>
-                <wp:lineTo x="0" y="15114"/>
-                <wp:lineTo x="2541" y="15352"/>
-                <wp:lineTo x="1906" y="17256"/>
-                <wp:lineTo x="635" y="18684"/>
-                <wp:lineTo x="16200" y="19160"/>
-                <wp:lineTo x="2541" y="19160"/>
-                <wp:lineTo x="953" y="19874"/>
-                <wp:lineTo x="2224" y="21064"/>
-                <wp:lineTo x="2859" y="21540"/>
-                <wp:lineTo x="18741" y="21540"/>
-                <wp:lineTo x="20329" y="19993"/>
-                <wp:lineTo x="19376" y="19160"/>
-                <wp:lineTo x="20965" y="17256"/>
-                <wp:lineTo x="21282" y="14519"/>
-                <wp:lineTo x="18424" y="14043"/>
-                <wp:lineTo x="10800" y="13448"/>
-                <wp:lineTo x="20965" y="13448"/>
-                <wp:lineTo x="21282" y="11901"/>
-                <wp:lineTo x="19059" y="11425"/>
-                <wp:lineTo x="20647" y="10354"/>
-                <wp:lineTo x="20647" y="8926"/>
-                <wp:lineTo x="18424" y="8450"/>
-                <wp:lineTo x="10800" y="7736"/>
-                <wp:lineTo x="20965" y="7498"/>
-                <wp:lineTo x="21282" y="6664"/>
-                <wp:lineTo x="17788" y="5831"/>
-                <wp:lineTo x="20647" y="3094"/>
-                <wp:lineTo x="19376" y="2023"/>
-                <wp:lineTo x="20647" y="2023"/>
-                <wp:lineTo x="20329" y="1309"/>
-                <wp:lineTo x="18424" y="0"/>
-                <wp:lineTo x="2541" y="0"/>
+                <wp:start x="1688" y="4725"/>
+                <wp:lineTo x="1181" y="11475"/>
+                <wp:lineTo x="1181" y="14850"/>
+                <wp:lineTo x="1519" y="18225"/>
+                <wp:lineTo x="12488" y="20250"/>
+                <wp:lineTo x="14344" y="20250"/>
+                <wp:lineTo x="18731" y="18900"/>
+                <wp:lineTo x="20250" y="18225"/>
+                <wp:lineTo x="20250" y="9450"/>
+                <wp:lineTo x="19913" y="4725"/>
+                <wp:lineTo x="1688" y="4725"/>
               </wp:wrapPolygon>
             </wp:wrapTight>
-            <wp:docPr id="1" name="Imagen 1" descr="D:\descargas\shipsprite1.png"/>
+            <wp:docPr id="3" name="Imagen 3" descr="C:\Users\Usuario\Desktop\Game\images\enemigos\En_gen_1\Enemy_1_v1_x2_64x64.png"/>
             <wp:cNvGraphicFramePr>
               <a:graphicFrameLocks xmlns:a="http://schemas.openxmlformats.org/drawingml/2006/main" noChangeAspect="1"/>
             </wp:cNvGraphicFramePr>
@@ -395,7 +468,7 @@
               <a:graphicData uri="http://schemas.openxmlformats.org/drawingml/2006/picture">
                 <pic:pic xmlns:pic="http://schemas.openxmlformats.org/drawingml/2006/picture">
                   <pic:nvPicPr>
-                    <pic:cNvPr id="0" name="Picture 1" descr="D:\descargas\shipsprite1.png"/>
+                    <pic:cNvPr id="0" name="Picture 5" descr="C:\Users\Usuario\Desktop\Game\images\enemigos\En_gen_1\Enemy_1_v1_x2_64x64.png"/>
                     <pic:cNvPicPr>
                       <a:picLocks noChangeAspect="1" noChangeArrowheads="1"/>
                     </pic:cNvPicPr>
@@ -416,7 +489,7 @@
                   <pic:spPr bwMode="auto">
                     <a:xfrm>
                       <a:off x="0" y="0"/>
-                      <a:ext cx="1295400" cy="3457575"/>
+                      <a:ext cx="2438400" cy="609600"/>
                     </a:xfrm>
                     <a:prstGeom prst="rect">
                       <a:avLst/>
@@ -429,10 +502,10 @@
                 </pic:pic>
               </a:graphicData>
             </a:graphic>
-            <wp14:sizeRelH relativeFrom="margin">
+            <wp14:sizeRelH relativeFrom="page">
               <wp14:pctWidth>0</wp14:pctWidth>
             </wp14:sizeRelH>
-            <wp14:sizeRelV relativeFrom="margin">
+            <wp14:sizeRelV relativeFrom="page">
               <wp14:pctHeight>0</wp14:pctHeight>
             </wp14:sizeRelV>
           </wp:anchor>
@@ -446,54 +519,6 @@
           <w:bCs/>
         </w:rPr>
       </w:pPr>
-    </w:p>
-    <w:p>
-      <w:pPr>
-        <w:rPr>
-          <w:b/>
-          <w:bCs/>
-        </w:rPr>
-      </w:pPr>
-    </w:p>
-    <w:p>
-      <w:pPr>
-        <w:rPr>
-          <w:b/>
-          <w:bCs/>
-        </w:rPr>
-      </w:pPr>
-    </w:p>
-    <w:p>
-      <w:pPr>
-        <w:rPr>
-          <w:b/>
-          <w:bCs/>
-        </w:rPr>
-      </w:pPr>
-    </w:p>
-    <w:p>
-      <w:pPr>
-        <w:rPr>
-          <w:b/>
-          <w:bCs/>
-        </w:rPr>
-      </w:pPr>
-    </w:p>
-    <w:p>
-      <w:pPr>
-        <w:rPr>
-          <w:b/>
-          <w:bCs/>
-        </w:rPr>
-      </w:pPr>
-    </w:p>
-    <w:p>
-      <w:pPr>
-        <w:rPr>
-          <w:b/>
-          <w:bCs/>
-        </w:rPr>
-      </w:pPr>
       <w:r>
         <w:rPr>
           <w:b/>
@@ -525,107 +550,539 @@
           <w:bCs/>
         </w:rPr>
       </w:pPr>
-    </w:p>
-    <w:p>
-      <w:pPr>
-        <w:rPr>
-          <w:b/>
-          <w:bCs/>
-        </w:rPr>
-      </w:pPr>
-    </w:p>
-    <w:p>
-      <w:pPr>
-        <w:rPr>
-          <w:b/>
-          <w:bCs/>
-        </w:rPr>
-      </w:pPr>
-    </w:p>
-    <w:p>
-      <w:pPr>
-        <w:rPr>
-          <w:b/>
-          <w:bCs/>
-        </w:rPr>
-      </w:pPr>
-    </w:p>
-    <w:p>
-      <w:pPr>
-        <w:rPr>
-          <w:b/>
-          <w:bCs/>
-        </w:rPr>
-      </w:pPr>
-    </w:p>
-    <w:p>
-      <w:pPr>
-        <w:rPr>
-          <w:b/>
-          <w:bCs/>
-        </w:rPr>
-      </w:pPr>
-    </w:p>
-    <w:p>
-      <w:pPr>
-        <w:rPr>
-          <w:b/>
-          <w:bCs/>
-        </w:rPr>
-      </w:pPr>
-    </w:p>
-    <w:p>
-      <w:pPr>
-        <w:rPr>
-          <w:b/>
-          <w:bCs/>
-        </w:rPr>
-      </w:pPr>
-    </w:p>
-    <w:p>
-      <w:pPr>
-        <w:rPr>
-          <w:b/>
-          <w:bCs/>
-        </w:rPr>
-      </w:pPr>
-    </w:p>
-    <w:p>
-      <w:pPr>
-        <w:rPr>
-          <w:b/>
-          <w:bCs/>
-        </w:rPr>
-      </w:pPr>
-    </w:p>
-    <w:p>
-      <w:pPr>
-        <w:rPr>
-          <w:b/>
-          <w:bCs/>
-        </w:rPr>
-      </w:pPr>
-    </w:p>
-    <w:p>
-      <w:pPr>
-        <w:rPr>
-          <w:b/>
-          <w:bCs/>
-        </w:rPr>
-      </w:pPr>
-    </w:p>
-    <w:p>
-      <w:pPr>
-        <w:rPr>
-          <w:bCs/>
-        </w:rPr>
-      </w:pPr>
-      <w:r>
-        <w:rPr>
-          <w:b/>
-          <w:bCs/>
-        </w:rPr>
-        <w:lastRenderedPageBreak/>
+      <w:r>
+        <w:rPr>
+          <w:b/>
+          <w:bCs/>
+          <w:noProof/>
+          <w:lang w:eastAsia="es-ES" w:bidi="ar-SA"/>
+        </w:rPr>
+        <w:drawing>
+          <wp:anchor distT="0" distB="0" distL="114300" distR="114300" simplePos="0" relativeHeight="251672576" behindDoc="1" locked="0" layoutInCell="1" allowOverlap="1">
+            <wp:simplePos x="0" y="0"/>
+            <wp:positionH relativeFrom="column">
+              <wp:posOffset>2971800</wp:posOffset>
+            </wp:positionH>
+            <wp:positionV relativeFrom="paragraph">
+              <wp:posOffset>16510</wp:posOffset>
+            </wp:positionV>
+            <wp:extent cx="2438400" cy="609600"/>
+            <wp:effectExtent l="0" t="0" r="0" b="0"/>
+            <wp:wrapTight wrapText="bothSides">
+              <wp:wrapPolygon edited="0">
+                <wp:start x="2700" y="2700"/>
+                <wp:lineTo x="1688" y="4050"/>
+                <wp:lineTo x="1519" y="6750"/>
+                <wp:lineTo x="1688" y="15525"/>
+                <wp:lineTo x="2700" y="18225"/>
+                <wp:lineTo x="19744" y="18225"/>
+                <wp:lineTo x="20588" y="14850"/>
+                <wp:lineTo x="21431" y="10800"/>
+                <wp:lineTo x="21431" y="7425"/>
+                <wp:lineTo x="19744" y="2700"/>
+                <wp:lineTo x="2700" y="2700"/>
+              </wp:wrapPolygon>
+            </wp:wrapTight>
+            <wp:docPr id="6" name="Imagen 6" descr="C:\Users\Usuario\Desktop\Game\images\enemigos\En_gen_2\Enemy_2_v2_x2_64x64.png"/>
+            <wp:cNvGraphicFramePr>
+              <a:graphicFrameLocks xmlns:a="http://schemas.openxmlformats.org/drawingml/2006/main" noChangeAspect="1"/>
+            </wp:cNvGraphicFramePr>
+            <a:graphic xmlns:a="http://schemas.openxmlformats.org/drawingml/2006/main">
+              <a:graphicData uri="http://schemas.openxmlformats.org/drawingml/2006/picture">
+                <pic:pic xmlns:pic="http://schemas.openxmlformats.org/drawingml/2006/picture">
+                  <pic:nvPicPr>
+                    <pic:cNvPr id="0" name="Picture 8" descr="C:\Users\Usuario\Desktop\Game\images\enemigos\En_gen_2\Enemy_2_v2_x2_64x64.png"/>
+                    <pic:cNvPicPr>
+                      <a:picLocks noChangeAspect="1" noChangeArrowheads="1"/>
+                    </pic:cNvPicPr>
+                  </pic:nvPicPr>
+                  <pic:blipFill>
+                    <a:blip r:embed="rId10">
+                      <a:extLst>
+                        <a:ext uri="{28A0092B-C50C-407E-A947-70E740481C1C}">
+                          <a14:useLocalDpi xmlns:a14="http://schemas.microsoft.com/office/drawing/2010/main" val="0"/>
+                        </a:ext>
+                      </a:extLst>
+                    </a:blip>
+                    <a:srcRect/>
+                    <a:stretch>
+                      <a:fillRect/>
+                    </a:stretch>
+                  </pic:blipFill>
+                  <pic:spPr bwMode="auto">
+                    <a:xfrm>
+                      <a:off x="0" y="0"/>
+                      <a:ext cx="2438400" cy="609600"/>
+                    </a:xfrm>
+                    <a:prstGeom prst="rect">
+                      <a:avLst/>
+                    </a:prstGeom>
+                    <a:noFill/>
+                    <a:ln>
+                      <a:noFill/>
+                    </a:ln>
+                  </pic:spPr>
+                </pic:pic>
+              </a:graphicData>
+            </a:graphic>
+            <wp14:sizeRelH relativeFrom="page">
+              <wp14:pctWidth>0</wp14:pctWidth>
+            </wp14:sizeRelH>
+            <wp14:sizeRelV relativeFrom="page">
+              <wp14:pctHeight>0</wp14:pctHeight>
+            </wp14:sizeRelV>
+          </wp:anchor>
+        </w:drawing>
+      </w:r>
+      <w:r>
+        <w:rPr>
+          <w:b/>
+          <w:bCs/>
+          <w:noProof/>
+          <w:lang w:eastAsia="es-ES" w:bidi="ar-SA"/>
+        </w:rPr>
+        <w:drawing>
+          <wp:anchor distT="0" distB="0" distL="114300" distR="114300" simplePos="0" relativeHeight="251662336" behindDoc="1" locked="0" layoutInCell="1" allowOverlap="1">
+            <wp:simplePos x="0" y="0"/>
+            <wp:positionH relativeFrom="column">
+              <wp:posOffset>0</wp:posOffset>
+            </wp:positionH>
+            <wp:positionV relativeFrom="paragraph">
+              <wp:posOffset>16510</wp:posOffset>
+            </wp:positionV>
+            <wp:extent cx="2438400" cy="609600"/>
+            <wp:effectExtent l="0" t="0" r="0" b="0"/>
+            <wp:wrapTight wrapText="bothSides">
+              <wp:wrapPolygon edited="0">
+                <wp:start x="2700" y="4050"/>
+                <wp:lineTo x="1519" y="5400"/>
+                <wp:lineTo x="1519" y="14850"/>
+                <wp:lineTo x="2700" y="16875"/>
+                <wp:lineTo x="20419" y="16875"/>
+                <wp:lineTo x="21431" y="10800"/>
+                <wp:lineTo x="21431" y="10125"/>
+                <wp:lineTo x="20419" y="4050"/>
+                <wp:lineTo x="2700" y="4050"/>
+              </wp:wrapPolygon>
+            </wp:wrapTight>
+            <wp:docPr id="5" name="Imagen 5" descr="C:\Users\Usuario\Desktop\Game\images\enemigos\En_gen_2\Enemy_2_v1_x2_64x64.png"/>
+            <wp:cNvGraphicFramePr>
+              <a:graphicFrameLocks xmlns:a="http://schemas.openxmlformats.org/drawingml/2006/main" noChangeAspect="1"/>
+            </wp:cNvGraphicFramePr>
+            <a:graphic xmlns:a="http://schemas.openxmlformats.org/drawingml/2006/main">
+              <a:graphicData uri="http://schemas.openxmlformats.org/drawingml/2006/picture">
+                <pic:pic xmlns:pic="http://schemas.openxmlformats.org/drawingml/2006/picture">
+                  <pic:nvPicPr>
+                    <pic:cNvPr id="0" name="Picture 7" descr="C:\Users\Usuario\Desktop\Game\images\enemigos\En_gen_2\Enemy_2_v1_x2_64x64.png"/>
+                    <pic:cNvPicPr>
+                      <a:picLocks noChangeAspect="1" noChangeArrowheads="1"/>
+                    </pic:cNvPicPr>
+                  </pic:nvPicPr>
+                  <pic:blipFill>
+                    <a:blip r:embed="rId11">
+                      <a:extLst>
+                        <a:ext uri="{28A0092B-C50C-407E-A947-70E740481C1C}">
+                          <a14:useLocalDpi xmlns:a14="http://schemas.microsoft.com/office/drawing/2010/main" val="0"/>
+                        </a:ext>
+                      </a:extLst>
+                    </a:blip>
+                    <a:srcRect/>
+                    <a:stretch>
+                      <a:fillRect/>
+                    </a:stretch>
+                  </pic:blipFill>
+                  <pic:spPr bwMode="auto">
+                    <a:xfrm>
+                      <a:off x="0" y="0"/>
+                      <a:ext cx="2438400" cy="609600"/>
+                    </a:xfrm>
+                    <a:prstGeom prst="rect">
+                      <a:avLst/>
+                    </a:prstGeom>
+                    <a:noFill/>
+                    <a:ln>
+                      <a:noFill/>
+                    </a:ln>
+                  </pic:spPr>
+                </pic:pic>
+              </a:graphicData>
+            </a:graphic>
+            <wp14:sizeRelH relativeFrom="page">
+              <wp14:pctWidth>0</wp14:pctWidth>
+            </wp14:sizeRelH>
+            <wp14:sizeRelV relativeFrom="page">
+              <wp14:pctHeight>0</wp14:pctHeight>
+            </wp14:sizeRelV>
+          </wp:anchor>
+        </w:drawing>
+      </w:r>
+    </w:p>
+    <w:p>
+      <w:pPr>
+        <w:rPr>
+          <w:b/>
+          <w:bCs/>
+        </w:rPr>
+      </w:pPr>
+    </w:p>
+    <w:p>
+      <w:pPr>
+        <w:rPr>
+          <w:b/>
+          <w:bCs/>
+        </w:rPr>
+      </w:pPr>
+      <w:r>
+        <w:rPr>
+          <w:b/>
+          <w:bCs/>
+          <w:noProof/>
+          <w:lang w:eastAsia="es-ES" w:bidi="ar-SA"/>
+        </w:rPr>
+        <w:drawing>
+          <wp:anchor distT="0" distB="0" distL="114300" distR="114300" simplePos="0" relativeHeight="251718656" behindDoc="1" locked="0" layoutInCell="1" allowOverlap="1">
+            <wp:simplePos x="0" y="0"/>
+            <wp:positionH relativeFrom="column">
+              <wp:posOffset>1506855</wp:posOffset>
+            </wp:positionH>
+            <wp:positionV relativeFrom="paragraph">
+              <wp:posOffset>1270</wp:posOffset>
+            </wp:positionV>
+            <wp:extent cx="304800" cy="2438400"/>
+            <wp:effectExtent l="1047750" t="0" r="895350" b="0"/>
+            <wp:wrapTight wrapText="bothSides">
+              <wp:wrapPolygon edited="0">
+                <wp:start x="4050" y="15863"/>
+                <wp:lineTo x="6750" y="16031"/>
+                <wp:lineTo x="17550" y="21431"/>
+                <wp:lineTo x="17550" y="1519"/>
+                <wp:lineTo x="6750" y="6750"/>
+                <wp:lineTo x="4050" y="6919"/>
+                <wp:lineTo x="4050" y="15863"/>
+              </wp:wrapPolygon>
+            </wp:wrapTight>
+            <wp:docPr id="9" name="Imagen 9" descr="C:\Users\Usuario\Desktop\Game\images\nave\balas\Bullet_ship_x1_32x32.png"/>
+            <wp:cNvGraphicFramePr>
+              <a:graphicFrameLocks xmlns:a="http://schemas.openxmlformats.org/drawingml/2006/main" noChangeAspect="1"/>
+            </wp:cNvGraphicFramePr>
+            <a:graphic xmlns:a="http://schemas.openxmlformats.org/drawingml/2006/main">
+              <a:graphicData uri="http://schemas.openxmlformats.org/drawingml/2006/picture">
+                <pic:pic xmlns:pic="http://schemas.openxmlformats.org/drawingml/2006/picture">
+                  <pic:nvPicPr>
+                    <pic:cNvPr id="0" name="Picture 12" descr="C:\Users\Usuario\Desktop\Game\images\nave\balas\Bullet_ship_x1_32x32.png"/>
+                    <pic:cNvPicPr>
+                      <a:picLocks noChangeAspect="1" noChangeArrowheads="1"/>
+                    </pic:cNvPicPr>
+                  </pic:nvPicPr>
+                  <pic:blipFill>
+                    <a:blip r:embed="rId12">
+                      <a:extLst>
+                        <a:ext uri="{28A0092B-C50C-407E-A947-70E740481C1C}">
+                          <a14:useLocalDpi xmlns:a14="http://schemas.microsoft.com/office/drawing/2010/main" val="0"/>
+                        </a:ext>
+                      </a:extLst>
+                    </a:blip>
+                    <a:srcRect/>
+                    <a:stretch>
+                      <a:fillRect/>
+                    </a:stretch>
+                  </pic:blipFill>
+                  <pic:spPr bwMode="auto">
+                    <a:xfrm rot="5400000">
+                      <a:off x="0" y="0"/>
+                      <a:ext cx="304800" cy="2438400"/>
+                    </a:xfrm>
+                    <a:prstGeom prst="rect">
+                      <a:avLst/>
+                    </a:prstGeom>
+                    <a:noFill/>
+                    <a:ln>
+                      <a:noFill/>
+                    </a:ln>
+                  </pic:spPr>
+                </pic:pic>
+              </a:graphicData>
+            </a:graphic>
+            <wp14:sizeRelH relativeFrom="page">
+              <wp14:pctWidth>0</wp14:pctWidth>
+            </wp14:sizeRelH>
+            <wp14:sizeRelV relativeFrom="page">
+              <wp14:pctHeight>0</wp14:pctHeight>
+            </wp14:sizeRelV>
+          </wp:anchor>
+        </w:drawing>
+      </w:r>
+    </w:p>
+    <w:p>
+      <w:pPr>
+        <w:rPr>
+          <w:b/>
+          <w:bCs/>
+        </w:rPr>
+      </w:pPr>
+      <w:r>
+        <w:rPr>
+          <w:b/>
+          <w:bCs/>
+          <w:noProof/>
+          <w:lang w:eastAsia="es-ES" w:bidi="ar-SA"/>
+        </w:rPr>
+        <w:drawing>
+          <wp:anchor distT="0" distB="0" distL="114300" distR="114300" simplePos="0" relativeHeight="251679744" behindDoc="1" locked="0" layoutInCell="1" allowOverlap="1">
+            <wp:simplePos x="0" y="0"/>
+            <wp:positionH relativeFrom="column">
+              <wp:posOffset>2990850</wp:posOffset>
+            </wp:positionH>
+            <wp:positionV relativeFrom="paragraph">
+              <wp:posOffset>111125</wp:posOffset>
+            </wp:positionV>
+            <wp:extent cx="2438400" cy="609600"/>
+            <wp:effectExtent l="0" t="0" r="0" b="0"/>
+            <wp:wrapTight wrapText="bothSides">
+              <wp:wrapPolygon edited="0">
+                <wp:start x="2363" y="1350"/>
+                <wp:lineTo x="1013" y="3375"/>
+                <wp:lineTo x="1013" y="12150"/>
+                <wp:lineTo x="2363" y="14175"/>
+                <wp:lineTo x="20081" y="14175"/>
+                <wp:lineTo x="21263" y="8100"/>
+                <wp:lineTo x="21263" y="4725"/>
+                <wp:lineTo x="20081" y="1350"/>
+                <wp:lineTo x="2363" y="1350"/>
+              </wp:wrapPolygon>
+            </wp:wrapTight>
+            <wp:docPr id="7" name="Imagen 7" descr="C:\Users\Usuario\Desktop\Game\images\enemigos\En_gen_3\enemy_3_v1_x2_64x64.png"/>
+            <wp:cNvGraphicFramePr>
+              <a:graphicFrameLocks xmlns:a="http://schemas.openxmlformats.org/drawingml/2006/main" noChangeAspect="1"/>
+            </wp:cNvGraphicFramePr>
+            <a:graphic xmlns:a="http://schemas.openxmlformats.org/drawingml/2006/main">
+              <a:graphicData uri="http://schemas.openxmlformats.org/drawingml/2006/picture">
+                <pic:pic xmlns:pic="http://schemas.openxmlformats.org/drawingml/2006/picture">
+                  <pic:nvPicPr>
+                    <pic:cNvPr id="0" name="Picture 9" descr="C:\Users\Usuario\Desktop\Game\images\enemigos\En_gen_3\enemy_3_v1_x2_64x64.png"/>
+                    <pic:cNvPicPr>
+                      <a:picLocks noChangeAspect="1" noChangeArrowheads="1"/>
+                    </pic:cNvPicPr>
+                  </pic:nvPicPr>
+                  <pic:blipFill>
+                    <a:blip r:embed="rId13">
+                      <a:extLst>
+                        <a:ext uri="{28A0092B-C50C-407E-A947-70E740481C1C}">
+                          <a14:useLocalDpi xmlns:a14="http://schemas.microsoft.com/office/drawing/2010/main" val="0"/>
+                        </a:ext>
+                      </a:extLst>
+                    </a:blip>
+                    <a:srcRect/>
+                    <a:stretch>
+                      <a:fillRect/>
+                    </a:stretch>
+                  </pic:blipFill>
+                  <pic:spPr bwMode="auto">
+                    <a:xfrm>
+                      <a:off x="0" y="0"/>
+                      <a:ext cx="2438400" cy="609600"/>
+                    </a:xfrm>
+                    <a:prstGeom prst="rect">
+                      <a:avLst/>
+                    </a:prstGeom>
+                    <a:noFill/>
+                    <a:ln>
+                      <a:noFill/>
+                    </a:ln>
+                  </pic:spPr>
+                </pic:pic>
+              </a:graphicData>
+            </a:graphic>
+            <wp14:sizeRelH relativeFrom="page">
+              <wp14:pctWidth>0</wp14:pctWidth>
+            </wp14:sizeRelH>
+            <wp14:sizeRelV relativeFrom="page">
+              <wp14:pctHeight>0</wp14:pctHeight>
+            </wp14:sizeRelV>
+          </wp:anchor>
+        </w:drawing>
+      </w:r>
+      <w:r>
+        <w:rPr>
+          <w:b/>
+          <w:bCs/>
+          <w:noProof/>
+          <w:lang w:eastAsia="es-ES" w:bidi="ar-SA"/>
+        </w:rPr>
+        <w:drawing>
+          <wp:anchor distT="0" distB="0" distL="114300" distR="114300" simplePos="0" relativeHeight="251697152" behindDoc="1" locked="0" layoutInCell="1" allowOverlap="1">
+            <wp:simplePos x="0" y="0"/>
+            <wp:positionH relativeFrom="column">
+              <wp:posOffset>0</wp:posOffset>
+            </wp:positionH>
+            <wp:positionV relativeFrom="paragraph">
+              <wp:posOffset>115570</wp:posOffset>
+            </wp:positionV>
+            <wp:extent cx="2438400" cy="609600"/>
+            <wp:effectExtent l="0" t="0" r="0" b="0"/>
+            <wp:wrapTight wrapText="bothSides">
+              <wp:wrapPolygon edited="0">
+                <wp:start x="2194" y="1350"/>
+                <wp:lineTo x="844" y="3375"/>
+                <wp:lineTo x="844" y="10800"/>
+                <wp:lineTo x="2194" y="12825"/>
+                <wp:lineTo x="19913" y="12825"/>
+                <wp:lineTo x="21263" y="8775"/>
+                <wp:lineTo x="21263" y="5400"/>
+                <wp:lineTo x="19913" y="1350"/>
+                <wp:lineTo x="2194" y="1350"/>
+              </wp:wrapPolygon>
+            </wp:wrapTight>
+            <wp:docPr id="8" name="Imagen 8" descr="C:\Users\Usuario\Desktop\Game\images\enemigos\En_gen_3\enemy_3_v2_x2_64x64.png"/>
+            <wp:cNvGraphicFramePr>
+              <a:graphicFrameLocks xmlns:a="http://schemas.openxmlformats.org/drawingml/2006/main" noChangeAspect="1"/>
+            </wp:cNvGraphicFramePr>
+            <a:graphic xmlns:a="http://schemas.openxmlformats.org/drawingml/2006/main">
+              <a:graphicData uri="http://schemas.openxmlformats.org/drawingml/2006/picture">
+                <pic:pic xmlns:pic="http://schemas.openxmlformats.org/drawingml/2006/picture">
+                  <pic:nvPicPr>
+                    <pic:cNvPr id="0" name="Picture 10" descr="C:\Users\Usuario\Desktop\Game\images\enemigos\En_gen_3\enemy_3_v2_x2_64x64.png"/>
+                    <pic:cNvPicPr>
+                      <a:picLocks noChangeAspect="1" noChangeArrowheads="1"/>
+                    </pic:cNvPicPr>
+                  </pic:nvPicPr>
+                  <pic:blipFill>
+                    <a:blip r:embed="rId14">
+                      <a:extLst>
+                        <a:ext uri="{28A0092B-C50C-407E-A947-70E740481C1C}">
+                          <a14:useLocalDpi xmlns:a14="http://schemas.microsoft.com/office/drawing/2010/main" val="0"/>
+                        </a:ext>
+                      </a:extLst>
+                    </a:blip>
+                    <a:srcRect/>
+                    <a:stretch>
+                      <a:fillRect/>
+                    </a:stretch>
+                  </pic:blipFill>
+                  <pic:spPr bwMode="auto">
+                    <a:xfrm>
+                      <a:off x="0" y="0"/>
+                      <a:ext cx="2438400" cy="609600"/>
+                    </a:xfrm>
+                    <a:prstGeom prst="rect">
+                      <a:avLst/>
+                    </a:prstGeom>
+                    <a:noFill/>
+                    <a:ln>
+                      <a:noFill/>
+                    </a:ln>
+                  </pic:spPr>
+                </pic:pic>
+              </a:graphicData>
+            </a:graphic>
+            <wp14:sizeRelH relativeFrom="page">
+              <wp14:pctWidth>0</wp14:pctWidth>
+            </wp14:sizeRelH>
+            <wp14:sizeRelV relativeFrom="page">
+              <wp14:pctHeight>0</wp14:pctHeight>
+            </wp14:sizeRelV>
+          </wp:anchor>
+        </w:drawing>
+      </w:r>
+    </w:p>
+    <w:p>
+      <w:pPr>
+        <w:rPr>
+          <w:b/>
+          <w:bCs/>
+        </w:rPr>
+      </w:pPr>
+    </w:p>
+    <w:p>
+      <w:pPr>
+        <w:rPr>
+          <w:b/>
+          <w:bCs/>
+        </w:rPr>
+      </w:pPr>
+    </w:p>
+    <w:p>
+      <w:pPr>
+        <w:rPr>
+          <w:b/>
+          <w:bCs/>
+        </w:rPr>
+      </w:pPr>
+      <w:r>
+        <w:rPr>
+          <w:b/>
+          <w:bCs/>
+          <w:noProof/>
+          <w:lang w:eastAsia="es-ES" w:bidi="ar-SA"/>
+        </w:rPr>
+        <w:pict>
+          <v:shape id="_x0000_s1035" type="#_x0000_t75" style="position:absolute;margin-left:-45.75pt;margin-top:18.3pt;width:384pt;height:48pt;z-index:-251645952;mso-position-horizontal-relative:text;mso-position-vertical-relative:text" wrapcoords="6497 10125 1308 12488 1308 15188 6497 16538 15230 16538 20419 15188 20419 12488 15230 10125 6497 10125">
+            <v:imagedata r:id="rId15" o:title="Explosion_gen_v3_favorable"/>
+            <w10:wrap type="tight"/>
+          </v:shape>
+        </w:pict>
+      </w:r>
+      <w:r>
+        <w:rPr>
+          <w:b/>
+          <w:bCs/>
+        </w:rPr>
+        <w:t>Explosiones y posibles balas</w:t>
+      </w:r>
+    </w:p>
+    <w:p>
+      <w:pPr>
+        <w:rPr>
+          <w:b/>
+          <w:bCs/>
+        </w:rPr>
+      </w:pPr>
+    </w:p>
+    <w:p>
+      <w:pPr>
+        <w:rPr>
+          <w:b/>
+          <w:bCs/>
+        </w:rPr>
+      </w:pPr>
+    </w:p>
+    <w:p>
+      <w:pPr>
+        <w:rPr>
+          <w:b/>
+          <w:bCs/>
+        </w:rPr>
+      </w:pPr>
+      <w:bookmarkStart w:id="0" w:name="_GoBack"/>
+      <w:bookmarkEnd w:id="0"/>
+    </w:p>
+    <w:p>
+      <w:pPr>
+        <w:rPr>
+          <w:b/>
+          <w:bCs/>
+        </w:rPr>
+      </w:pPr>
+    </w:p>
+    <w:p>
+      <w:pPr>
+        <w:rPr>
+          <w:b/>
+          <w:bCs/>
+        </w:rPr>
+      </w:pPr>
+    </w:p>
+    <w:p>
+      <w:pPr>
+        <w:rPr>
+          <w:bCs/>
+        </w:rPr>
+      </w:pPr>
+      <w:r>
+        <w:rPr>
+          <w:b/>
+          <w:bCs/>
+        </w:rPr>
         <w:t xml:space="preserve">Descripción de las mecánicas del juego: </w:t>
       </w:r>
       <w:r>
@@ -725,7 +1182,7 @@
                 <w:szCs w:val="22"/>
                 <w:lang w:eastAsia="es-ES" w:bidi="ar-SA"/>
               </w:rPr>
-              <w:t>Accion</w:t>
+              <w:t>Acción</w:t>
             </w:r>
           </w:p>
         </w:tc>
@@ -806,7 +1263,18 @@
                 <w:szCs w:val="22"/>
                 <w:lang w:eastAsia="es-ES" w:bidi="ar-SA"/>
               </w:rPr>
-              <w:t>Mov. Arriva</w:t>
+              <w:t xml:space="preserve">Mov. </w:t>
+            </w:r>
+            <w:r>
+              <w:rPr>
+                <w:rFonts w:ascii="Calibri" w:eastAsia="Times New Roman" w:hAnsi="Calibri" w:cs="Calibri"/>
+                <w:color w:val="000000"/>
+                <w:kern w:val="0"/>
+                <w:sz w:val="22"/>
+                <w:szCs w:val="22"/>
+                <w:lang w:eastAsia="es-ES" w:bidi="ar-SA"/>
+              </w:rPr>
+              <w:t>Arriba</w:t>
             </w:r>
           </w:p>
         </w:tc>
@@ -1049,7 +1517,29 @@
                 <w:szCs w:val="22"/>
                 <w:lang w:eastAsia="es-ES" w:bidi="ar-SA"/>
               </w:rPr>
-              <w:t>Mov.derecha</w:t>
+              <w:t>Mov.</w:t>
+            </w:r>
+            <w:r>
+              <w:rPr>
+                <w:rFonts w:ascii="Calibri" w:eastAsia="Times New Roman" w:hAnsi="Calibri" w:cs="Calibri"/>
+                <w:color w:val="000000"/>
+                <w:kern w:val="0"/>
+                <w:sz w:val="22"/>
+                <w:szCs w:val="22"/>
+                <w:lang w:eastAsia="es-ES" w:bidi="ar-SA"/>
+              </w:rPr>
+              <w:t xml:space="preserve"> D</w:t>
+            </w:r>
+            <w:r>
+              <w:rPr>
+                <w:rFonts w:ascii="Calibri" w:eastAsia="Times New Roman" w:hAnsi="Calibri" w:cs="Calibri"/>
+                <w:color w:val="000000"/>
+                <w:kern w:val="0"/>
+                <w:sz w:val="22"/>
+                <w:szCs w:val="22"/>
+                <w:lang w:eastAsia="es-ES" w:bidi="ar-SA"/>
+              </w:rPr>
+              <w:t>erecha</w:t>
             </w:r>
           </w:p>
         </w:tc>
@@ -1092,7 +1582,7 @@
                 <w:szCs w:val="22"/>
                 <w:lang w:eastAsia="es-ES" w:bidi="ar-SA"/>
               </w:rPr>
-              <w:t>tecla dips</w:t>
+              <w:t>P</w:t>
             </w:r>
           </w:p>
         </w:tc>
@@ -1131,6 +1621,17 @@
                 <w:lang w:eastAsia="es-ES" w:bidi="ar-SA"/>
               </w:rPr>
               <w:t> </w:t>
+            </w:r>
+            <w:r>
+              <w:rPr>
+                <w:rFonts w:ascii="Calibri" w:eastAsia="Times New Roman" w:hAnsi="Calibri" w:cs="Calibri"/>
+                <w:color w:val="000000"/>
+                <w:kern w:val="0"/>
+                <w:sz w:val="22"/>
+                <w:szCs w:val="22"/>
+                <w:lang w:eastAsia="es-ES" w:bidi="ar-SA"/>
+              </w:rPr>
+              <w:t>Pausa</w:t>
             </w:r>
           </w:p>
         </w:tc>
@@ -1260,12 +1761,10 @@
       <w:r>
         <w:t>Las celdas que dicen “tecla dips” teclas que aún no se sabe si serán utilizadas para alguna otra acción que pueda realizar el jugador</w:t>
       </w:r>
-      <w:bookmarkStart w:id="0" w:name="_GoBack"/>
-      <w:bookmarkEnd w:id="0"/>
     </w:p>
     <w:sectPr>
-      <w:headerReference w:type="default" r:id="rId10"/>
-      <w:footerReference w:type="default" r:id="rId11"/>
+      <w:headerReference w:type="default" r:id="rId16"/>
+      <w:footerReference w:type="default" r:id="rId17"/>
       <w:pgSz w:w="11906" w:h="16838"/>
       <w:pgMar w:top="2756" w:right="1134" w:bottom="2036" w:left="1134" w:header="1134" w:footer="1134" w:gutter="0"/>
       <w:cols w:space="720"/>
@@ -2093,6 +2592,57 @@
       <w:u w:val="single"/>
     </w:rPr>
   </w:style>
+  <w:style w:type="paragraph" w:styleId="HTMLconformatoprevio">
+    <w:name w:val="HTML Preformatted"/>
+    <w:basedOn w:val="Normal"/>
+    <w:link w:val="HTMLconformatoprevioCar"/>
+    <w:uiPriority w:val="99"/>
+    <w:semiHidden/>
+    <w:unhideWhenUsed/>
+    <w:rsid w:val="00A535C0"/>
+    <w:pPr>
+      <w:tabs>
+        <w:tab w:val="left" w:pos="916"/>
+        <w:tab w:val="left" w:pos="1832"/>
+        <w:tab w:val="left" w:pos="2748"/>
+        <w:tab w:val="left" w:pos="3664"/>
+        <w:tab w:val="left" w:pos="4580"/>
+        <w:tab w:val="left" w:pos="5496"/>
+        <w:tab w:val="left" w:pos="6412"/>
+        <w:tab w:val="left" w:pos="7328"/>
+        <w:tab w:val="left" w:pos="8244"/>
+        <w:tab w:val="left" w:pos="9160"/>
+        <w:tab w:val="left" w:pos="10076"/>
+        <w:tab w:val="left" w:pos="10992"/>
+        <w:tab w:val="left" w:pos="11908"/>
+        <w:tab w:val="left" w:pos="12824"/>
+        <w:tab w:val="left" w:pos="13740"/>
+        <w:tab w:val="left" w:pos="14656"/>
+      </w:tabs>
+    </w:pPr>
+    <w:rPr>
+      <w:rFonts w:ascii="Courier New" w:eastAsia="Times New Roman" w:hAnsi="Courier New" w:cs="Courier New"/>
+      <w:kern w:val="0"/>
+      <w:sz w:val="20"/>
+      <w:szCs w:val="20"/>
+      <w:lang w:eastAsia="es-ES" w:bidi="ar-SA"/>
+    </w:rPr>
+  </w:style>
+  <w:style w:type="character" w:customStyle="1" w:styleId="HTMLconformatoprevioCar">
+    <w:name w:val="HTML con formato previo Car"/>
+    <w:basedOn w:val="Fuentedeprrafopredeter"/>
+    <w:link w:val="HTMLconformatoprevio"/>
+    <w:uiPriority w:val="99"/>
+    <w:semiHidden/>
+    <w:rsid w:val="00A535C0"/>
+    <w:rPr>
+      <w:rFonts w:ascii="Courier New" w:eastAsia="Times New Roman" w:hAnsi="Courier New" w:cs="Courier New"/>
+      <w:kern w:val="0"/>
+      <w:sz w:val="20"/>
+      <w:szCs w:val="20"/>
+      <w:lang w:eastAsia="es-ES" w:bidi="ar-SA"/>
+    </w:rPr>
+  </w:style>
 </w:styles>
 </file>
 

</xml_diff>